<commit_message>
Firmware Atmega16 Update (Clock Fix)
Bug Fixes
</commit_message>
<xml_diff>
--- a/Documentation/Lixie_Software_Dokumentation.docx
+++ b/Documentation/Lixie_Software_Dokumentation.docx
@@ -81,21 +81,19 @@
         <w:rPr>
           <w:lang w:val="de-DE"/>
         </w:rPr>
-        <w:t xml:space="preserve">Mithilfe von </w:t>
-      </w:r>
-      <w:proofErr w:type="spellStart"/>
-      <w:r>
-        <w:rPr>
-          <w:lang w:val="de-DE"/>
-        </w:rPr>
-        <w:t>Github</w:t>
-      </w:r>
-      <w:proofErr w:type="spellEnd"/>
-      <w:r>
-        <w:rPr>
-          <w:lang w:val="de-DE"/>
-        </w:rPr>
-        <w:t xml:space="preserve"> lassen sich ältere Versionen der Software wieder aufrufen, um beispielsweise Funktionen, die Anfangs nicht funktionieren, in die Aktuelle Software einzubauen.</w:t>
+        <w:t>Mithilfe von Git</w:t>
+      </w:r>
+      <w:r>
+        <w:rPr>
+          <w:lang w:val="de-DE"/>
+        </w:rPr>
+        <w:t>H</w:t>
+      </w:r>
+      <w:r>
+        <w:rPr>
+          <w:lang w:val="de-DE"/>
+        </w:rPr>
+        <w:t>ub lassen sich ältere Versionen der Software wieder aufrufen, um beispielsweise Funktionen, die Anfangs nicht funktionieren, in die Aktuelle Software einzubauen.</w:t>
       </w:r>
     </w:p>
     <w:p>

</xml_diff>

<commit_message>
Lixie Firmware Update / Doku Update
</commit_message>
<xml_diff>
--- a/Documentation/Lixie_Software_Dokumentation.docx
+++ b/Documentation/Lixie_Software_Dokumentation.docx
@@ -36,6 +36,12 @@
           <w:lang w:val="de-DE"/>
         </w:rPr>
       </w:pPr>
+      <w:r>
+        <w:rPr>
+          <w:lang w:val="de-DE"/>
+        </w:rPr>
+        <w:br w:type="page"/>
+      </w:r>
     </w:p>
     <w:p>
       <w:pPr>
@@ -48,6 +54,7 @@
         <w:rPr>
           <w:lang w:val="de-DE"/>
         </w:rPr>
+        <w:lastRenderedPageBreak/>
         <w:t>Projektverwaltung</w:t>
       </w:r>
     </w:p>
@@ -115,6 +122,19 @@
           <w:lang w:val="de-DE"/>
         </w:rPr>
         <w:t>ub lassen sich ältere Versionen der Software wieder aufrufen, um beispielsweise Funktionen, die Anfangs nicht funktionieren, in die Aktuelle Software einzubauen.</w:t>
+      </w:r>
+    </w:p>
+    <w:p>
+      <w:pPr>
+        <w:rPr>
+          <w:lang w:val="de-DE"/>
+        </w:rPr>
+      </w:pPr>
+      <w:r>
+        <w:rPr>
+          <w:lang w:val="de-DE"/>
+        </w:rPr>
+        <w:br w:type="page"/>
       </w:r>
     </w:p>
     <w:p>
@@ -128,6 +148,7 @@
         <w:rPr>
           <w:lang w:val="de-DE"/>
         </w:rPr>
+        <w:lastRenderedPageBreak/>
         <w:t>Programmbeschreibung</w:t>
       </w:r>
     </w:p>
@@ -474,6 +495,9 @@
         </w:drawing>
       </w:r>
       <w:r>
+        <w:rPr>
+          <w:noProof/>
+        </w:rPr>
         <w:drawing>
           <wp:anchor distT="0" distB="0" distL="114300" distR="114300" simplePos="0" relativeHeight="251676672" behindDoc="0" locked="0" layoutInCell="1" allowOverlap="1" wp14:anchorId="0DA3EBBA" wp14:editId="70CA0EA7">
             <wp:simplePos x="0" y="0"/>
@@ -534,6 +558,9 @@
     <w:p/>
     <w:p>
       <w:r>
+        <w:rPr>
+          <w:noProof/>
+        </w:rPr>
         <w:drawing>
           <wp:anchor distT="0" distB="0" distL="114300" distR="114300" simplePos="0" relativeHeight="251675648" behindDoc="0" locked="0" layoutInCell="1" allowOverlap="1" wp14:anchorId="3A5F9721" wp14:editId="131BDDA1">
             <wp:simplePos x="0" y="0"/>
@@ -585,6 +612,9 @@
         </w:drawing>
       </w:r>
       <w:r>
+        <w:rPr>
+          <w:noProof/>
+        </w:rPr>
         <w:drawing>
           <wp:anchor distT="0" distB="0" distL="114300" distR="114300" simplePos="0" relativeHeight="251674624" behindDoc="0" locked="0" layoutInCell="1" allowOverlap="1" wp14:anchorId="47C78BA7" wp14:editId="6474E00B">
             <wp:simplePos x="0" y="0"/>
@@ -651,7 +681,16 @@
     <w:p>
       <w:r>
         <w:lastRenderedPageBreak/>
-        <w:t>Projekt „01_Lixie_Clock_ATmega16_141222“</w:t>
+        <w:t xml:space="preserve">Projekt </w:t>
+      </w:r>
+      <w:r>
+        <w:t>„</w:t>
+      </w:r>
+      <w:r>
+        <w:t>02_Lixie_Clock_ATtiny1606</w:t>
+      </w:r>
+      <w:r>
+        <w:t>“</w:t>
       </w:r>
     </w:p>
     <w:p>
@@ -666,11 +705,11 @@
         <w:t>Konstanten und Bibliotheken</w:t>
       </w:r>
     </w:p>
-    <w:bookmarkStart w:id="0" w:name="_MON_1740377728"/>
+    <w:bookmarkStart w:id="0" w:name="_MON_1740382749"/>
     <w:bookmarkEnd w:id="0"/>
     <w:p>
       <w:r>
-        <w:object w:dxaOrig="9406" w:dyaOrig="3171" w14:anchorId="7432CE3E">
+        <w:object w:dxaOrig="9406" w:dyaOrig="3171" w14:anchorId="1A7639A4">
           <v:shapetype id="_x0000_t75" coordsize="21600,21600" o:spt="75" o:preferrelative="t" path="m@4@5l@4@11@9@11@9@5xe" filled="f" stroked="f">
             <v:stroke joinstyle="miter"/>
             <v:formulas>
@@ -690,195 +729,29 @@
             <v:path o:extrusionok="f" gradientshapeok="t" o:connecttype="rect"/>
             <o:lock v:ext="edit" aspectratio="t"/>
           </v:shapetype>
-          <v:shape id="_x0000_i1065" type="#_x0000_t75" style="width:461.25pt;height:156pt" o:ole="">
+          <v:shape id="_x0000_i1029" type="#_x0000_t75" style="width:461.4pt;height:155.4pt" o:ole="">
             <v:imagedata r:id="rId10" o:title=""/>
           </v:shape>
-          <o:OLEObject Type="Embed" ProgID="Word.OpenDocumentText.12" ShapeID="_x0000_i1065" DrawAspect="Content" ObjectID="_1740405937" r:id="rId11"/>
+          <o:OLEObject Type="Embed" ProgID="Word.OpenDocumentText.12" ShapeID="_x0000_i1029" DrawAspect="Content" ObjectID="_1740566625" r:id="rId11"/>
         </w:object>
       </w:r>
     </w:p>
     <w:p>
       <w:r>
-        <w:t xml:space="preserve">Uhr </w:t>
-      </w:r>
-      <w:r>
-        <w:t>Voreinstellung</w:t>
+        <w:t>Uhr Voreinstellung</w:t>
       </w:r>
       <w:r>
         <w:br/>
       </w:r>
-      <w:bookmarkStart w:id="1" w:name="_MON_1740380963"/>
+      <w:bookmarkStart w:id="1" w:name="_MON_1740382872"/>
       <w:bookmarkEnd w:id="1"/>
       <w:r>
-        <w:object w:dxaOrig="9406" w:dyaOrig="1493" w14:anchorId="2EA44B1E">
-          <v:shape id="_x0000_i1026" type="#_x0000_t75" style="width:489pt;height:78pt" o:ole="">
+        <w:object w:dxaOrig="9406" w:dyaOrig="2164" w14:anchorId="55B8444D">
+          <v:shape id="_x0000_i1030" type="#_x0000_t75" style="width:489pt;height:112.8pt" o:ole="">
             <v:imagedata r:id="rId12" o:title=""/>
           </v:shape>
-          <o:OLEObject Type="Embed" ProgID="Word.OpenDocumentText.12" ShapeID="_x0000_i1026" DrawAspect="Content" ObjectID="_1740405938" r:id="rId13"/>
+          <o:OLEObject Type="Embed" ProgID="Word.OpenDocumentText.12" ShapeID="_x0000_i1030" DrawAspect="Content" ObjectID="_1740566626" r:id="rId13"/>
         </w:object>
-      </w:r>
-    </w:p>
-    <w:p>
-      <w:r>
-        <w:t>Uhr Verarbeitung (</w:t>
-      </w:r>
-      <w:proofErr w:type="spellStart"/>
-      <w:r>
-        <w:t>Interruptgesteuert</w:t>
-      </w:r>
-      <w:proofErr w:type="spellEnd"/>
-      <w:r>
-        <w:t>)</w:t>
-      </w:r>
-    </w:p>
-    <w:bookmarkStart w:id="2" w:name="_MON_1740381557"/>
-    <w:bookmarkEnd w:id="2"/>
-    <w:p>
-      <w:r>
-        <w:object w:dxaOrig="9406" w:dyaOrig="8581" w14:anchorId="776AE854">
-          <v:shape id="_x0000_i1027" type="#_x0000_t75" style="width:330.75pt;height:301.5pt" o:ole="">
-            <v:imagedata r:id="rId14" o:title=""/>
-          </v:shape>
-          <o:OLEObject Type="Embed" ProgID="Word.OpenDocumentText.12" ShapeID="_x0000_i1027" DrawAspect="Content" ObjectID="_1740405939" r:id="rId15"/>
-        </w:object>
-      </w:r>
-    </w:p>
-    <w:p>
-      <w:proofErr w:type="spellStart"/>
-      <w:r>
-        <w:lastRenderedPageBreak/>
-        <w:t>Timer</w:t>
-      </w:r>
-      <w:proofErr w:type="spellEnd"/>
-      <w:r>
-        <w:t xml:space="preserve"> Setup</w:t>
-      </w:r>
-    </w:p>
-    <w:bookmarkStart w:id="3" w:name="_MON_1740381676"/>
-    <w:bookmarkEnd w:id="3"/>
-    <w:p>
-      <w:r>
-        <w:object w:dxaOrig="9406" w:dyaOrig="2153" w14:anchorId="309703A9">
-          <v:shape id="_x0000_i1028" type="#_x0000_t75" style="width:470.25pt;height:107.25pt" o:ole="">
-            <v:imagedata r:id="rId16" o:title=""/>
-          </v:shape>
-          <o:OLEObject Type="Embed" ProgID="Word.OpenDocumentText.12" ShapeID="_x0000_i1028" DrawAspect="Content" ObjectID="_1740405940" r:id="rId17"/>
-        </w:object>
-      </w:r>
-    </w:p>
-    <w:p/>
-    <w:p>
-      <w:r>
-        <w:br w:type="page"/>
-      </w:r>
-    </w:p>
-    <w:p>
-      <w:r>
-        <w:lastRenderedPageBreak/>
-        <w:t xml:space="preserve">Projekt </w:t>
-      </w:r>
-      <w:r>
-        <w:t>„</w:t>
-      </w:r>
-      <w:r>
-        <w:t>02_Lixie_Clock_ATtiny1606</w:t>
-      </w:r>
-      <w:r>
-        <w:t>“</w:t>
-      </w:r>
-    </w:p>
-    <w:p>
-      <w:proofErr w:type="spellStart"/>
-      <w:r>
-        <w:t>main.c</w:t>
-      </w:r>
-      <w:proofErr w:type="spellEnd"/>
-    </w:p>
-    <w:p>
-      <w:r>
-        <w:t>Konstanten und Bibliotheken</w:t>
-      </w:r>
-    </w:p>
-    <w:bookmarkStart w:id="4" w:name="_MON_1740382749"/>
-    <w:bookmarkEnd w:id="4"/>
-    <w:p>
-      <w:r>
-        <w:object w:dxaOrig="9406" w:dyaOrig="3171" w14:anchorId="1A7639A4">
-          <v:shape id="_x0000_i1029" type="#_x0000_t75" style="width:461.25pt;height:155.25pt" o:ole="">
-            <v:imagedata r:id="rId18" o:title=""/>
-          </v:shape>
-          <o:OLEObject Type="Embed" ProgID="Word.OpenDocumentText.12" ShapeID="_x0000_i1029" DrawAspect="Content" ObjectID="_1740405941" r:id="rId19"/>
-        </w:object>
-      </w:r>
-    </w:p>
-    <w:p>
-      <w:r>
-        <w:t>Uhr Voreinstellung</w:t>
-      </w:r>
-      <w:r>
-        <w:br/>
-      </w:r>
-      <w:bookmarkStart w:id="5" w:name="_MON_1740382872"/>
-      <w:bookmarkEnd w:id="5"/>
-      <w:r>
-        <w:object w:dxaOrig="9406" w:dyaOrig="2164" w14:anchorId="55B8444D">
-          <v:shape id="_x0000_i1030" type="#_x0000_t75" style="width:489pt;height:112.5pt" o:ole="">
-            <v:imagedata r:id="rId20" o:title=""/>
-          </v:shape>
-          <o:OLEObject Type="Embed" ProgID="Word.OpenDocumentText.12" ShapeID="_x0000_i1030" DrawAspect="Content" ObjectID="_1740405942" r:id="rId21"/>
-        </w:object>
-      </w:r>
-    </w:p>
-    <w:p>
-      <w:r>
-        <w:br w:type="page"/>
-      </w:r>
-    </w:p>
-    <w:p>
-      <w:r>
-        <w:lastRenderedPageBreak/>
-        <w:t>Uhr Verarbeitung (</w:t>
-      </w:r>
-      <w:proofErr w:type="spellStart"/>
-      <w:r>
-        <w:t>Interruptgesteuert</w:t>
-      </w:r>
-      <w:proofErr w:type="spellEnd"/>
-      <w:r>
-        <w:t>)</w:t>
-      </w:r>
-    </w:p>
-    <w:p>
-      <w:r>
-        <w:rPr>
-          <w:noProof/>
-        </w:rPr>
-        <w:object w:dxaOrig="9406" w:dyaOrig="3175" w14:anchorId="52FDE981">
-          <v:shape id="_x0000_s1048" type="#_x0000_t75" style="position:absolute;margin-left:-.3pt;margin-top:16.9pt;width:494.3pt;height:318.85pt;z-index:251671552;mso-position-horizontal-relative:text;mso-position-vertical-relative:text">
-            <v:imagedata r:id="rId22" o:title=""/>
-            <w10:wrap type="square"/>
-          </v:shape>
-          <o:OLEObject Type="Embed" ProgID="Word.OpenDocumentText.12" ShapeID="_x0000_s1048" DrawAspect="Content" ObjectID="_1740405958" r:id="rId23"/>
-        </w:object>
-      </w:r>
-      <w:r>
-        <w:t>Code</w:t>
-      </w:r>
-    </w:p>
-    <w:p/>
-    <w:p>
-      <w:r>
-        <w:t>Codebeschreibung</w:t>
-      </w:r>
-      <w:r>
-        <w:br/>
-        <w:t xml:space="preserve">Dies ist eine einfache Methode, um die Uhr hochzuzählen. Für eine Sekunde müssen 10 Mal 100 Millisekunden vergangen sein. Da </w:t>
-      </w:r>
-      <w:r>
-        <w:t>das Interrupt</w:t>
-      </w:r>
-      <w:r>
-        <w:t xml:space="preserve"> jede 100 Millisekunden anspringt, muss eine Variable zählen, wie oft 100ms angesprungen ist. Erst ab dem 10. Mal wird die Variable zurückgesetzt und es wird um eine Sekunde raufgezählt </w:t>
       </w:r>
     </w:p>
     <w:p>
@@ -899,11 +772,35 @@
           <w:szCs w:val="24"/>
         </w:rPr>
         <w:lastRenderedPageBreak/>
-        <w:t>Struktogramm – Interrupt Service Routine</w:t>
-      </w:r>
-    </w:p>
-    <w:p>
-      <w:r>
+        <w:t>Interrupt Service Routine</w:t>
+      </w:r>
+      <w:r>
+        <w:rPr>
+          <w:sz w:val="24"/>
+          <w:szCs w:val="24"/>
+        </w:rPr>
+        <w:t xml:space="preserve"> </w:t>
+      </w:r>
+      <w:r>
+        <w:rPr>
+          <w:sz w:val="24"/>
+          <w:szCs w:val="24"/>
+        </w:rPr>
+        <w:t xml:space="preserve">- </w:t>
+      </w:r>
+      <w:r>
+        <w:rPr>
+          <w:sz w:val="24"/>
+          <w:szCs w:val="24"/>
+        </w:rPr>
+        <w:t>Struktogramm</w:t>
+      </w:r>
+    </w:p>
+    <w:p>
+      <w:r>
+        <w:rPr>
+          <w:noProof/>
+        </w:rPr>
         <w:drawing>
           <wp:inline distT="0" distB="0" distL="0" distR="0" wp14:anchorId="41258158" wp14:editId="0CE114DF">
             <wp:extent cx="5934075" cy="8130314"/>
@@ -920,10 +817,10 @@
                     <pic:cNvPicPr/>
                   </pic:nvPicPr>
                   <pic:blipFill>
-                    <a:blip r:embed="rId24">
+                    <a:blip r:embed="rId14">
                       <a:extLst>
                         <a:ext uri="{96DAC541-7B7A-43D3-8B79-37D633B846F1}">
-                          <asvg:svgBlip xmlns:asvg="http://schemas.microsoft.com/office/drawing/2016/SVG/main" r:embed="rId25"/>
+                          <asvg:svgBlip xmlns:asvg="http://schemas.microsoft.com/office/drawing/2016/SVG/main" r:embed="rId15"/>
                         </a:ext>
                       </a:extLst>
                     </a:blip>
@@ -947,12 +844,172 @@
         </w:drawing>
       </w:r>
     </w:p>
+    <w:p>
+      <w:r>
+        <w:lastRenderedPageBreak/>
+        <w:t>Uhr Verarbeitung (</w:t>
+      </w:r>
+      <w:proofErr w:type="spellStart"/>
+      <w:r>
+        <w:t>Interruptgesteuert</w:t>
+      </w:r>
+      <w:proofErr w:type="spellEnd"/>
+      <w:r>
+        <w:t>)</w:t>
+      </w:r>
+    </w:p>
+    <w:p>
+      <w:r>
+        <w:rPr>
+          <w:noProof/>
+        </w:rPr>
+        <w:object w:dxaOrig="1440" w:dyaOrig="1440" w14:anchorId="3B928830">
+          <v:shape id="_x0000_s1070" type="#_x0000_t75" style="position:absolute;margin-left:-.3pt;margin-top:16.9pt;width:494.3pt;height:318.85pt;z-index:251678720;mso-position-horizontal-relative:text;mso-position-vertical-relative:text">
+            <v:imagedata r:id="rId16" o:title=""/>
+            <w10:wrap type="square"/>
+          </v:shape>
+          <o:OLEObject Type="Embed" ProgID="Word.OpenDocumentText.12" ShapeID="_x0000_s1070" DrawAspect="Content" ObjectID="_1740566642" r:id="rId17"/>
+        </w:object>
+      </w:r>
+      <w:r>
+        <w:t>Code</w:t>
+      </w:r>
+    </w:p>
     <w:p/>
     <w:p>
       <w:r>
+        <w:t>Codebeschreibung</w:t>
+      </w:r>
+      <w:r>
+        <w:t>:</w:t>
+      </w:r>
+      <w:r>
+        <w:br/>
+      </w:r>
+      <w:r>
+        <w:t>Dieser Interrupt wurde so konfiguriert, dass die ISR jede 100ms anspringt.</w:t>
+      </w:r>
+      <w:r>
+        <w:t xml:space="preserve"> </w:t>
+      </w:r>
+      <w:r>
+        <w:t>Um die Zeit zählen zu können, muss bei jedem Aufruf die Variable „</w:t>
+      </w:r>
+      <w:proofErr w:type="spellStart"/>
+      <w:r>
+        <w:t>miliseconds</w:t>
+      </w:r>
+      <w:proofErr w:type="spellEnd"/>
+      <w:r>
+        <w:t>“ hochgezählt werden. Wenn die Variable den wert 9 übersteigt, wird er zurückgesetzt und die Variable „</w:t>
+      </w:r>
+      <w:proofErr w:type="spellStart"/>
+      <w:proofErr w:type="gramStart"/>
+      <w:r>
+        <w:t>seconds.time</w:t>
+      </w:r>
+      <w:proofErr w:type="spellEnd"/>
+      <w:proofErr w:type="gramEnd"/>
+      <w:r>
+        <w:t>“ wird um 1 hochgezählt. Sollte „</w:t>
+      </w:r>
+      <w:proofErr w:type="spellStart"/>
+      <w:proofErr w:type="gramStart"/>
+      <w:r>
+        <w:t>seconds.time</w:t>
+      </w:r>
+      <w:proofErr w:type="spellEnd"/>
+      <w:proofErr w:type="gramEnd"/>
+      <w:r>
+        <w:t>“ den Wert 59 übersteigen, wird die Variable auf 0 gesetzt und die Variable „</w:t>
+      </w:r>
+      <w:proofErr w:type="spellStart"/>
+      <w:r>
+        <w:t>hours.time</w:t>
+      </w:r>
+      <w:proofErr w:type="spellEnd"/>
+      <w:r>
+        <w:t xml:space="preserve">“ wir um 1 hochgezählt. Wenn zu guter Letzt </w:t>
+      </w:r>
+      <w:r>
+        <w:t>„</w:t>
+      </w:r>
+      <w:proofErr w:type="spellStart"/>
+      <w:proofErr w:type="gramStart"/>
+      <w:r>
+        <w:t>hours.time</w:t>
+      </w:r>
+      <w:proofErr w:type="spellEnd"/>
+      <w:proofErr w:type="gramEnd"/>
+      <w:r>
+        <w:t>“ den Wert 23 übersteigt, wird „</w:t>
+      </w:r>
+      <w:proofErr w:type="spellStart"/>
+      <w:r>
+        <w:t>hours.time</w:t>
+      </w:r>
+      <w:proofErr w:type="spellEnd"/>
+      <w:r>
+        <w:t>“ auf 0 gesetzt.</w:t>
+      </w:r>
+    </w:p>
+    <w:p>
+      <w:r>
+        <w:t>Mit diesem Prinzip</w:t>
+      </w:r>
+      <w:r>
+        <w:t xml:space="preserve"> kann jede Uhr verarbeitet werden, egal ob sie mit </w:t>
+      </w:r>
+      <w:proofErr w:type="spellStart"/>
+      <w:proofErr w:type="gramStart"/>
+      <w:r>
+        <w:t>LED’s</w:t>
+      </w:r>
+      <w:proofErr w:type="spellEnd"/>
+      <w:proofErr w:type="gramEnd"/>
+      <w:r>
+        <w:t xml:space="preserve"> angesteuert wird oder über eine 7 Segment Anzeige läuft.</w:t>
+      </w:r>
+    </w:p>
+    <w:p>
+      <w:r>
         <w:br w:type="page"/>
       </w:r>
     </w:p>
+    <w:p>
+      <w:r>
+        <w:rPr>
+          <w:noProof/>
+        </w:rPr>
+        <w:lastRenderedPageBreak/>
+        <w:object w:dxaOrig="1440" w:dyaOrig="1440" w14:anchorId="535285EE">
+          <v:shape id="_x0000_s1071" type="#_x0000_t75" style="position:absolute;margin-left:-12.7pt;margin-top:32.55pt;width:541.55pt;height:74.35pt;z-index:251680768;mso-position-horizontal-relative:text;mso-position-vertical-relative:text">
+            <v:imagedata r:id="rId18" o:title=""/>
+            <w10:wrap type="square"/>
+          </v:shape>
+          <o:OLEObject Type="Embed" ProgID="Word.OpenDocumentText.12" ShapeID="_x0000_s1071" DrawAspect="Content" ObjectID="_1740566643" r:id="rId19"/>
+        </w:object>
+      </w:r>
+      <w:proofErr w:type="spellStart"/>
+      <w:r>
+        <w:t>Timer</w:t>
+      </w:r>
+      <w:proofErr w:type="spellEnd"/>
+      <w:r>
+        <w:t xml:space="preserve"> Setup</w:t>
+      </w:r>
+      <w:r>
+        <w:br/>
+      </w:r>
+      <w:r>
+        <w:br/>
+      </w:r>
+    </w:p>
+    <w:p>
+      <w:r>
+        <w:br w:type="page"/>
+      </w:r>
+    </w:p>
     <w:p/>
     <w:p>
       <w:r>
@@ -961,14 +1018,91 @@
       <w:r>
         <w:br/>
       </w:r>
-      <w:bookmarkStart w:id="6" w:name="_MON_1740383185"/>
-      <w:bookmarkEnd w:id="6"/>
+      <w:bookmarkStart w:id="2" w:name="_MON_1740383185"/>
+      <w:bookmarkEnd w:id="2"/>
       <w:r>
         <w:object w:dxaOrig="9406" w:dyaOrig="3937" w14:anchorId="7478EAAE">
-          <v:shape id="_x0000_i1032" type="#_x0000_t75" style="width:470.25pt;height:196.5pt" o:ole="">
+          <v:shape id="_x0000_i1032" type="#_x0000_t75" style="width:470.4pt;height:196.2pt" o:ole="">
+            <v:imagedata r:id="rId20" o:title=""/>
+          </v:shape>
+          <o:OLEObject Type="Embed" ProgID="Word.OpenDocumentText.12" ShapeID="_x0000_i1032" DrawAspect="Content" ObjectID="_1740566627" r:id="rId21"/>
+        </w:object>
+      </w:r>
+    </w:p>
+    <w:p>
+      <w:r>
+        <w:br w:type="page"/>
+      </w:r>
+    </w:p>
+    <w:p>
+      <w:r>
+        <w:lastRenderedPageBreak/>
+        <w:t>Projekt „</w:t>
+      </w:r>
+      <w:r>
+        <w:t>02_Lixie_Clock_ATtiny1606</w:t>
+      </w:r>
+      <w:r>
+        <w:t>“</w:t>
+      </w:r>
+    </w:p>
+    <w:p>
+      <w:proofErr w:type="spellStart"/>
+      <w:r>
+        <w:t>clock.h</w:t>
+      </w:r>
+      <w:proofErr w:type="spellEnd"/>
+    </w:p>
+    <w:bookmarkStart w:id="3" w:name="_MON_1740384618"/>
+    <w:bookmarkEnd w:id="3"/>
+    <w:p>
+      <w:r>
+        <w:object w:dxaOrig="9406" w:dyaOrig="4627" w14:anchorId="164FA6CD">
+          <v:shape id="_x0000_i1034" type="#_x0000_t75" style="width:470.4pt;height:231pt" o:ole="">
+            <v:imagedata r:id="rId22" o:title=""/>
+          </v:shape>
+          <o:OLEObject Type="Embed" ProgID="Word.OpenDocumentText.12" ShapeID="_x0000_i1034" DrawAspect="Content" ObjectID="_1740566628" r:id="rId23"/>
+        </w:object>
+      </w:r>
+    </w:p>
+    <w:p>
+      <w:proofErr w:type="spellStart"/>
+      <w:r>
+        <w:t>clock.c</w:t>
+      </w:r>
+      <w:proofErr w:type="spellEnd"/>
+    </w:p>
+    <w:p>
+      <w:r>
+        <w:t>Bibliotheken</w:t>
+      </w:r>
+    </w:p>
+    <w:bookmarkStart w:id="4" w:name="_MON_1740384683"/>
+    <w:bookmarkEnd w:id="4"/>
+    <w:p>
+      <w:r>
+        <w:object w:dxaOrig="9406" w:dyaOrig="564" w14:anchorId="641A97F7">
+          <v:shape id="_x0000_i1035" type="#_x0000_t75" style="width:470.4pt;height:28.8pt" o:ole="">
+            <v:imagedata r:id="rId24" o:title=""/>
+          </v:shape>
+          <o:OLEObject Type="Embed" ProgID="Word.OpenDocumentText.12" ShapeID="_x0000_i1035" DrawAspect="Content" ObjectID="_1740566629" r:id="rId25"/>
+        </w:object>
+      </w:r>
+    </w:p>
+    <w:p>
+      <w:r>
+        <w:t>Initialisierung</w:t>
+      </w:r>
+    </w:p>
+    <w:bookmarkStart w:id="5" w:name="_MON_1740384758"/>
+    <w:bookmarkEnd w:id="5"/>
+    <w:p>
+      <w:r>
+        <w:object w:dxaOrig="9406" w:dyaOrig="2070" w14:anchorId="68C7C715">
+          <v:shape id="_x0000_i1036" type="#_x0000_t75" style="width:470.4pt;height:103.8pt" o:ole="">
             <v:imagedata r:id="rId26" o:title=""/>
           </v:shape>
-          <o:OLEObject Type="Embed" ProgID="Word.OpenDocumentText.12" ShapeID="_x0000_i1032" DrawAspect="Content" ObjectID="_1740405943" r:id="rId27"/>
+          <o:OLEObject Type="Embed" ProgID="Word.OpenDocumentText.12" ShapeID="_x0000_i1036" DrawAspect="Content" ObjectID="_1740566630" r:id="rId27"/>
         </w:object>
       </w:r>
     </w:p>
@@ -977,27 +1111,34 @@
         <w:rPr>
           <w:noProof/>
         </w:rPr>
-        <w:object w:dxaOrig="1440" w:dyaOrig="1440" w14:anchorId="70BDB06B">
-          <v:shape id="_x0000_s1027" type="#_x0000_t75" style="position:absolute;margin-left:-12.7pt;margin-top:32.55pt;width:541.55pt;height:74.35pt;z-index:251666432;mso-position-horizontal-relative:text;mso-position-vertical-relative:text">
+        <w:object w:dxaOrig="1440" w:dyaOrig="1440" w14:anchorId="149FCFA4">
+          <v:shape id="_x0000_s1029" type="#_x0000_t75" style="position:absolute;margin-left:.1pt;margin-top:16.8pt;width:474.9pt;height:144.65pt;z-index:251668480;mso-position-horizontal-relative:text;mso-position-vertical-relative:text">
             <v:imagedata r:id="rId28" o:title=""/>
             <w10:wrap type="square"/>
           </v:shape>
-          <o:OLEObject Type="Embed" ProgID="Word.OpenDocumentText.12" ShapeID="_x0000_s1027" DrawAspect="Content" ObjectID="_1740405959" r:id="rId29"/>
+          <o:OLEObject Type="Embed" ProgID="Word.OpenDocumentText.12" ShapeID="_x0000_s1029" DrawAspect="Content" ObjectID="_1740566644" r:id="rId29"/>
         </w:object>
       </w:r>
-      <w:proofErr w:type="spellStart"/>
-      <w:r>
-        <w:t>Timer</w:t>
-      </w:r>
-      <w:proofErr w:type="spellEnd"/>
-      <w:r>
-        <w:t xml:space="preserve"> Setup</w:t>
-      </w:r>
-      <w:r>
-        <w:br/>
-      </w:r>
-      <w:r>
-        <w:br/>
+      <w:r>
+        <w:t>Daten</w:t>
+      </w:r>
+    </w:p>
+    <w:p>
+      <w:r>
+        <w:lastRenderedPageBreak/>
+        <w:t>Datentransfer</w:t>
+      </w:r>
+    </w:p>
+    <w:bookmarkStart w:id="6" w:name="_MON_1740384952"/>
+    <w:bookmarkEnd w:id="6"/>
+    <w:p>
+      <w:r>
+        <w:object w:dxaOrig="9406" w:dyaOrig="10299" w14:anchorId="21F090DB">
+          <v:shape id="_x0000_i1038" type="#_x0000_t75" style="width:470.4pt;height:515.4pt" o:ole="">
+            <v:imagedata r:id="rId30" o:title=""/>
+          </v:shape>
+          <o:OLEObject Type="Embed" ProgID="Word.OpenDocumentText.12" ShapeID="_x0000_i1038" DrawAspect="Content" ObjectID="_1740566631" r:id="rId31"/>
+        </w:object>
       </w:r>
     </w:p>
     <w:p>
@@ -1020,95 +1161,117 @@
     <w:p>
       <w:proofErr w:type="spellStart"/>
       <w:r>
-        <w:t>clock.h</w:t>
-      </w:r>
-      <w:proofErr w:type="spellEnd"/>
-    </w:p>
-    <w:bookmarkStart w:id="7" w:name="_MON_1740384618"/>
+        <w:t>led.h</w:t>
+      </w:r>
+      <w:proofErr w:type="spellEnd"/>
+    </w:p>
+    <w:bookmarkStart w:id="7" w:name="_MON_1740387040"/>
     <w:bookmarkEnd w:id="7"/>
     <w:p>
       <w:r>
-        <w:object w:dxaOrig="9406" w:dyaOrig="4627" w14:anchorId="164FA6CD">
-          <v:shape id="_x0000_i1034" type="#_x0000_t75" style="width:470.25pt;height:231pt" o:ole="">
-            <v:imagedata r:id="rId30" o:title=""/>
-          </v:shape>
-          <o:OLEObject Type="Embed" ProgID="Word.OpenDocumentText.12" ShapeID="_x0000_i1034" DrawAspect="Content" ObjectID="_1740405944" r:id="rId31"/>
-        </w:object>
-      </w:r>
-    </w:p>
-    <w:p>
-      <w:proofErr w:type="spellStart"/>
-      <w:r>
-        <w:t>clock.c</w:t>
-      </w:r>
-      <w:proofErr w:type="spellEnd"/>
-    </w:p>
-    <w:p>
-      <w:r>
-        <w:t>Bibliotheken</w:t>
-      </w:r>
-    </w:p>
-    <w:bookmarkStart w:id="8" w:name="_MON_1740384683"/>
-    <w:bookmarkEnd w:id="8"/>
-    <w:p>
-      <w:r>
-        <w:object w:dxaOrig="9406" w:dyaOrig="564" w14:anchorId="641A97F7">
-          <v:shape id="_x0000_i1035" type="#_x0000_t75" style="width:470.25pt;height:28.5pt" o:ole="">
+        <w:object w:dxaOrig="9406" w:dyaOrig="4392" w14:anchorId="09993B8B">
+          <v:shape id="_x0000_i1039" type="#_x0000_t75" style="width:470.4pt;height:219.6pt" o:ole="">
             <v:imagedata r:id="rId32" o:title=""/>
           </v:shape>
-          <o:OLEObject Type="Embed" ProgID="Word.OpenDocumentText.12" ShapeID="_x0000_i1035" DrawAspect="Content" ObjectID="_1740405945" r:id="rId33"/>
+          <o:OLEObject Type="Embed" ProgID="Word.OpenDocumentText.12" ShapeID="_x0000_i1039" DrawAspect="Content" ObjectID="_1740566632" r:id="rId33"/>
         </w:object>
       </w:r>
     </w:p>
     <w:p>
-      <w:r>
-        <w:t>Initialisierung</w:t>
-      </w:r>
-    </w:p>
-    <w:bookmarkStart w:id="9" w:name="_MON_1740384758"/>
-    <w:bookmarkEnd w:id="9"/>
-    <w:p>
-      <w:r>
-        <w:object w:dxaOrig="9406" w:dyaOrig="2070" w14:anchorId="68C7C715">
-          <v:shape id="_x0000_i1036" type="#_x0000_t75" style="width:470.25pt;height:103.5pt" o:ole="">
+      <w:proofErr w:type="spellStart"/>
+      <w:r>
+        <w:t>Led.c</w:t>
+      </w:r>
+      <w:proofErr w:type="spellEnd"/>
+    </w:p>
+    <w:p>
+      <w:r>
+        <w:t>Bibliotheken</w:t>
+      </w:r>
+    </w:p>
+    <w:bookmarkStart w:id="8" w:name="_MON_1740387107"/>
+    <w:bookmarkEnd w:id="8"/>
+    <w:p>
+      <w:r>
+        <w:object w:dxaOrig="9406" w:dyaOrig="564" w14:anchorId="0094E51A">
+          <v:shape id="_x0000_i1040" type="#_x0000_t75" style="width:470.4pt;height:28.8pt" o:ole="">
             <v:imagedata r:id="rId34" o:title=""/>
           </v:shape>
-          <o:OLEObject Type="Embed" ProgID="Word.OpenDocumentText.12" ShapeID="_x0000_i1036" DrawAspect="Content" ObjectID="_1740405946" r:id="rId35"/>
+          <o:OLEObject Type="Embed" ProgID="Word.OpenDocumentText.12" ShapeID="_x0000_i1040" DrawAspect="Content" ObjectID="_1740566633" r:id="rId35"/>
         </w:object>
       </w:r>
     </w:p>
     <w:p>
       <w:r>
-        <w:rPr>
-          <w:noProof/>
-        </w:rPr>
-        <w:object w:dxaOrig="1440" w:dyaOrig="1440" w14:anchorId="149FCFA4">
-          <v:shape id="_x0000_s1029" type="#_x0000_t75" style="position:absolute;margin-left:.1pt;margin-top:16.8pt;width:474.9pt;height:144.65pt;z-index:251668480;mso-position-horizontal-relative:text;mso-position-vertical-relative:text">
+        <w:t>LED-Initialisierung</w:t>
+      </w:r>
+    </w:p>
+    <w:bookmarkStart w:id="9" w:name="_MON_1740387160"/>
+    <w:bookmarkEnd w:id="9"/>
+    <w:p>
+      <w:r>
+        <w:object w:dxaOrig="9406" w:dyaOrig="2070" w14:anchorId="5D2AD657">
+          <v:shape id="_x0000_i1041" type="#_x0000_t75" style="width:470.4pt;height:103.8pt" o:ole="">
             <v:imagedata r:id="rId36" o:title=""/>
-            <w10:wrap type="square"/>
           </v:shape>
-          <o:OLEObject Type="Embed" ProgID="Word.OpenDocumentText.12" ShapeID="_x0000_s1029" DrawAspect="Content" ObjectID="_1740405960" r:id="rId37"/>
+          <o:OLEObject Type="Embed" ProgID="Word.OpenDocumentText.12" ShapeID="_x0000_i1041" DrawAspect="Content" ObjectID="_1740566634" r:id="rId37"/>
         </w:object>
       </w:r>
-      <w:r>
-        <w:t>Daten</w:t>
-      </w:r>
-    </w:p>
-    <w:p>
-      <w:r>
-        <w:lastRenderedPageBreak/>
-        <w:t>Datentransfer</w:t>
-      </w:r>
-    </w:p>
-    <w:bookmarkStart w:id="10" w:name="_MON_1740384952"/>
+    </w:p>
+    <w:p>
+      <w:r>
+        <w:t>LED-Startframe</w:t>
+      </w:r>
+    </w:p>
+    <w:bookmarkStart w:id="10" w:name="_MON_1740387195"/>
     <w:bookmarkEnd w:id="10"/>
     <w:p>
       <w:r>
-        <w:object w:dxaOrig="9406" w:dyaOrig="10299" w14:anchorId="21F090DB">
-          <v:shape id="_x0000_i1038" type="#_x0000_t75" style="width:470.25pt;height:515.25pt" o:ole="">
+        <w:object w:dxaOrig="9406" w:dyaOrig="3144" w14:anchorId="7DD031AC">
+          <v:shape id="_x0000_i1042" type="#_x0000_t75" style="width:429.6pt;height:143.4pt" o:ole="">
             <v:imagedata r:id="rId38" o:title=""/>
           </v:shape>
-          <o:OLEObject Type="Embed" ProgID="Word.OpenDocumentText.12" ShapeID="_x0000_i1038" DrawAspect="Content" ObjectID="_1740405947" r:id="rId39"/>
+          <o:OLEObject Type="Embed" ProgID="Word.OpenDocumentText.12" ShapeID="_x0000_i1042" DrawAspect="Content" ObjectID="_1740566635" r:id="rId39"/>
+        </w:object>
+      </w:r>
+    </w:p>
+    <w:p>
+      <w:r>
+        <w:lastRenderedPageBreak/>
+        <w:t>LED-</w:t>
+      </w:r>
+      <w:proofErr w:type="spellStart"/>
+      <w:r>
+        <w:t>Endframe</w:t>
+      </w:r>
+      <w:proofErr w:type="spellEnd"/>
+    </w:p>
+    <w:bookmarkStart w:id="11" w:name="_MON_1740387250"/>
+    <w:bookmarkEnd w:id="11"/>
+    <w:p>
+      <w:r>
+        <w:object w:dxaOrig="9406" w:dyaOrig="3139" w14:anchorId="5E6EDAC6">
+          <v:shape id="_x0000_i1043" type="#_x0000_t75" style="width:429.6pt;height:143.4pt" o:ole="">
+            <v:imagedata r:id="rId40" o:title=""/>
+          </v:shape>
+          <o:OLEObject Type="Embed" ProgID="Word.OpenDocumentText.12" ShapeID="_x0000_i1043" DrawAspect="Content" ObjectID="_1740566636" r:id="rId41"/>
+        </w:object>
+      </w:r>
+    </w:p>
+    <w:p>
+      <w:r>
+        <w:t>LED-Zeittransfer</w:t>
+      </w:r>
+    </w:p>
+    <w:bookmarkStart w:id="12" w:name="_MON_1740387300"/>
+    <w:bookmarkEnd w:id="12"/>
+    <w:p>
+      <w:r>
+        <w:object w:dxaOrig="9406" w:dyaOrig="1735" w14:anchorId="6C82800E">
+          <v:shape id="_x0000_i1044" type="#_x0000_t75" style="width:470.4pt;height:87pt" o:ole="">
+            <v:imagedata r:id="rId42" o:title=""/>
+          </v:shape>
+          <o:OLEObject Type="Embed" ProgID="Word.OpenDocumentText.12" ShapeID="_x0000_i1044" DrawAspect="Content" ObjectID="_1740566637" r:id="rId43"/>
         </w:object>
       </w:r>
     </w:p>
@@ -1132,233 +1295,80 @@
     <w:p>
       <w:proofErr w:type="spellStart"/>
       <w:r>
-        <w:t>led.h</w:t>
-      </w:r>
-      <w:proofErr w:type="spellEnd"/>
-    </w:p>
-    <w:bookmarkStart w:id="11" w:name="_MON_1740387040"/>
-    <w:bookmarkEnd w:id="11"/>
-    <w:p>
-      <w:r>
-        <w:object w:dxaOrig="9406" w:dyaOrig="4392" w14:anchorId="09993B8B">
-          <v:shape id="_x0000_i1039" type="#_x0000_t75" style="width:470.25pt;height:219.75pt" o:ole="">
-            <v:imagedata r:id="rId40" o:title=""/>
-          </v:shape>
-          <o:OLEObject Type="Embed" ProgID="Word.OpenDocumentText.12" ShapeID="_x0000_i1039" DrawAspect="Content" ObjectID="_1740405948" r:id="rId41"/>
-        </w:object>
-      </w:r>
-    </w:p>
-    <w:p>
-      <w:proofErr w:type="spellStart"/>
-      <w:r>
-        <w:t>Led.c</w:t>
-      </w:r>
-      <w:proofErr w:type="spellEnd"/>
-    </w:p>
-    <w:p>
-      <w:r>
-        <w:t>Bibliotheken</w:t>
-      </w:r>
-    </w:p>
-    <w:bookmarkStart w:id="12" w:name="_MON_1740387107"/>
-    <w:bookmarkEnd w:id="12"/>
-    <w:p>
-      <w:r>
-        <w:object w:dxaOrig="9406" w:dyaOrig="564" w14:anchorId="0094E51A">
-          <v:shape id="_x0000_i1040" type="#_x0000_t75" style="width:470.25pt;height:28.5pt" o:ole="">
-            <v:imagedata r:id="rId42" o:title=""/>
-          </v:shape>
-          <o:OLEObject Type="Embed" ProgID="Word.OpenDocumentText.12" ShapeID="_x0000_i1040" DrawAspect="Content" ObjectID="_1740405949" r:id="rId43"/>
-        </w:object>
-      </w:r>
-    </w:p>
-    <w:p>
-      <w:r>
-        <w:t>LED-Initialisierung</w:t>
-      </w:r>
-    </w:p>
-    <w:bookmarkStart w:id="13" w:name="_MON_1740387160"/>
+        <w:t>spi.h</w:t>
+      </w:r>
+      <w:proofErr w:type="spellEnd"/>
+    </w:p>
+    <w:bookmarkStart w:id="13" w:name="_MON_1740391335"/>
     <w:bookmarkEnd w:id="13"/>
     <w:p>
       <w:r>
-        <w:object w:dxaOrig="9406" w:dyaOrig="2070" w14:anchorId="5D2AD657">
-          <v:shape id="_x0000_i1041" type="#_x0000_t75" style="width:470.25pt;height:103.5pt" o:ole="">
+        <w:object w:dxaOrig="9406" w:dyaOrig="3932" w14:anchorId="5E30D0BB">
+          <v:shape id="_x0000_i1045" type="#_x0000_t75" style="width:470.4pt;height:196.2pt" o:ole="">
             <v:imagedata r:id="rId44" o:title=""/>
           </v:shape>
-          <o:OLEObject Type="Embed" ProgID="Word.OpenDocumentText.12" ShapeID="_x0000_i1041" DrawAspect="Content" ObjectID="_1740405950" r:id="rId45"/>
+          <o:OLEObject Type="Embed" ProgID="Word.OpenDocumentText.12" ShapeID="_x0000_i1045" DrawAspect="Content" ObjectID="_1740566638" r:id="rId45"/>
         </w:object>
       </w:r>
     </w:p>
     <w:p>
-      <w:r>
-        <w:t>LED-Startframe</w:t>
-      </w:r>
-    </w:p>
-    <w:bookmarkStart w:id="14" w:name="_MON_1740387195"/>
+      <w:proofErr w:type="spellStart"/>
+      <w:r>
+        <w:t>spi.c</w:t>
+      </w:r>
+      <w:proofErr w:type="spellEnd"/>
+    </w:p>
+    <w:p>
+      <w:r>
+        <w:t>Bibliotheken</w:t>
+      </w:r>
+    </w:p>
+    <w:bookmarkStart w:id="14" w:name="_MON_1740391444"/>
     <w:bookmarkEnd w:id="14"/>
     <w:p>
       <w:r>
-        <w:object w:dxaOrig="9406" w:dyaOrig="3144" w14:anchorId="7DD031AC">
-          <v:shape id="_x0000_i1042" type="#_x0000_t75" style="width:429.75pt;height:143.25pt" o:ole="">
+        <w:object w:dxaOrig="9406" w:dyaOrig="867" w14:anchorId="052008D3">
+          <v:shape id="_x0000_i1046" type="#_x0000_t75" style="width:470.4pt;height:43.2pt" o:ole="">
             <v:imagedata r:id="rId46" o:title=""/>
           </v:shape>
-          <o:OLEObject Type="Embed" ProgID="Word.OpenDocumentText.12" ShapeID="_x0000_i1042" DrawAspect="Content" ObjectID="_1740405951" r:id="rId47"/>
+          <o:OLEObject Type="Embed" ProgID="Word.OpenDocumentText.12" ShapeID="_x0000_i1046" DrawAspect="Content" ObjectID="_1740566639" r:id="rId47"/>
         </w:object>
       </w:r>
     </w:p>
     <w:p>
       <w:r>
-        <w:lastRenderedPageBreak/>
-        <w:t>LED-</w:t>
-      </w:r>
-      <w:proofErr w:type="spellStart"/>
-      <w:r>
-        <w:t>Endframe</w:t>
-      </w:r>
-      <w:proofErr w:type="spellEnd"/>
-    </w:p>
-    <w:bookmarkStart w:id="15" w:name="_MON_1740387250"/>
+        <w:t>SPI-Initialisierung</w:t>
+      </w:r>
+    </w:p>
+    <w:bookmarkStart w:id="15" w:name="_MON_1740391477"/>
     <w:bookmarkEnd w:id="15"/>
     <w:p>
       <w:r>
-        <w:object w:dxaOrig="9406" w:dyaOrig="3139" w14:anchorId="5E6EDAC6">
-          <v:shape id="_x0000_i1043" type="#_x0000_t75" style="width:429.75pt;height:143.25pt" o:ole="">
+        <w:object w:dxaOrig="9406" w:dyaOrig="2992" w14:anchorId="7F6E909C">
+          <v:shape id="_x0000_i1047" type="#_x0000_t75" style="width:470.4pt;height:149.4pt" o:ole="">
             <v:imagedata r:id="rId48" o:title=""/>
           </v:shape>
-          <o:OLEObject Type="Embed" ProgID="Word.OpenDocumentText.12" ShapeID="_x0000_i1043" DrawAspect="Content" ObjectID="_1740405952" r:id="rId49"/>
+          <o:OLEObject Type="Embed" ProgID="Word.OpenDocumentText.12" ShapeID="_x0000_i1047" DrawAspect="Content" ObjectID="_1740566640" r:id="rId49"/>
         </w:object>
       </w:r>
     </w:p>
     <w:p>
       <w:r>
-        <w:t>LED-Zeittransfer</w:t>
-      </w:r>
-    </w:p>
-    <w:bookmarkStart w:id="16" w:name="_MON_1740387300"/>
+        <w:t>SPI-Übertragung</w:t>
+      </w:r>
+    </w:p>
+    <w:bookmarkStart w:id="16" w:name="_MON_1740391520"/>
     <w:bookmarkEnd w:id="16"/>
     <w:p>
       <w:r>
-        <w:object w:dxaOrig="9406" w:dyaOrig="1735" w14:anchorId="6C82800E">
-          <v:shape id="_x0000_i1044" type="#_x0000_t75" style="width:470.25pt;height:87pt" o:ole="">
+        <w:object w:dxaOrig="9406" w:dyaOrig="2499" w14:anchorId="512A52B0">
+          <v:shape id="_x0000_i1048" type="#_x0000_t75" style="width:406.2pt;height:108.6pt" o:ole="">
             <v:imagedata r:id="rId50" o:title=""/>
           </v:shape>
-          <o:OLEObject Type="Embed" ProgID="Word.OpenDocumentText.12" ShapeID="_x0000_i1044" DrawAspect="Content" ObjectID="_1740405953" r:id="rId51"/>
+          <o:OLEObject Type="Embed" ProgID="Word.OpenDocumentText.12" ShapeID="_x0000_i1048" DrawAspect="Content" ObjectID="_1740566641" r:id="rId51"/>
         </w:object>
       </w:r>
     </w:p>
-    <w:p>
-      <w:r>
-        <w:br w:type="page"/>
-      </w:r>
-    </w:p>
-    <w:p>
-      <w:r>
-        <w:lastRenderedPageBreak/>
-        <w:t>Projekt „</w:t>
-      </w:r>
-      <w:r>
-        <w:t>02_Lixie_Clock_ATtiny1606</w:t>
-      </w:r>
-      <w:r>
-        <w:t>“</w:t>
-      </w:r>
-    </w:p>
-    <w:p>
-      <w:proofErr w:type="spellStart"/>
-      <w:r>
-        <w:t>spi</w:t>
-      </w:r>
-      <w:r>
-        <w:t>.h</w:t>
-      </w:r>
-      <w:proofErr w:type="spellEnd"/>
-    </w:p>
-    <w:bookmarkStart w:id="17" w:name="_MON_1740391335"/>
-    <w:bookmarkEnd w:id="17"/>
-    <w:p>
-      <w:r>
-        <w:object w:dxaOrig="9406" w:dyaOrig="3932" w14:anchorId="5E30D0BB">
-          <v:shape id="_x0000_i1049" type="#_x0000_t75" style="width:470.25pt;height:196.5pt" o:ole="">
-            <v:imagedata r:id="rId52" o:title=""/>
-          </v:shape>
-          <o:OLEObject Type="Embed" ProgID="Word.OpenDocumentText.12" ShapeID="_x0000_i1049" DrawAspect="Content" ObjectID="_1740405954" r:id="rId53"/>
-        </w:object>
-      </w:r>
-    </w:p>
-    <w:p>
-      <w:proofErr w:type="spellStart"/>
-      <w:r>
-        <w:t>spi.c</w:t>
-      </w:r>
-      <w:proofErr w:type="spellEnd"/>
-    </w:p>
-    <w:p>
-      <w:r>
-        <w:t>Bibliotheken</w:t>
-      </w:r>
-    </w:p>
-    <w:bookmarkStart w:id="18" w:name="_MON_1740391444"/>
-    <w:bookmarkEnd w:id="18"/>
-    <w:p>
-      <w:r>
-        <w:object w:dxaOrig="9406" w:dyaOrig="867" w14:anchorId="052008D3">
-          <v:shape id="_x0000_i1051" type="#_x0000_t75" style="width:470.25pt;height:43.5pt" o:ole="">
-            <v:imagedata r:id="rId54" o:title=""/>
-          </v:shape>
-          <o:OLEObject Type="Embed" ProgID="Word.OpenDocumentText.12" ShapeID="_x0000_i1051" DrawAspect="Content" ObjectID="_1740405955" r:id="rId55"/>
-        </w:object>
-      </w:r>
-    </w:p>
-    <w:p>
-      <w:r>
-        <w:t>SPI-Initialisierung</w:t>
-      </w:r>
-    </w:p>
-    <w:bookmarkStart w:id="19" w:name="_MON_1740391477"/>
-    <w:bookmarkEnd w:id="19"/>
-    <w:p>
-      <w:r>
-        <w:object w:dxaOrig="9406" w:dyaOrig="2992" w14:anchorId="7F6E909C">
-          <v:shape id="_x0000_i1053" type="#_x0000_t75" style="width:470.25pt;height:149.25pt" o:ole="">
-            <v:imagedata r:id="rId56" o:title=""/>
-          </v:shape>
-          <o:OLEObject Type="Embed" ProgID="Word.OpenDocumentText.12" ShapeID="_x0000_i1053" DrawAspect="Content" ObjectID="_1740405956" r:id="rId57"/>
-        </w:object>
-      </w:r>
-    </w:p>
-    <w:p>
-      <w:r>
-        <w:t>SPI-Übertragung</w:t>
-      </w:r>
-    </w:p>
-    <w:bookmarkStart w:id="20" w:name="_MON_1740391520"/>
-    <w:bookmarkEnd w:id="20"/>
-    <w:p>
-      <w:r>
-        <w:object w:dxaOrig="9406" w:dyaOrig="2499" w14:anchorId="512A52B0">
-          <v:shape id="_x0000_i1055" type="#_x0000_t75" style="width:406.5pt;height:108.75pt" o:ole="">
-            <v:imagedata r:id="rId58" o:title=""/>
-          </v:shape>
-          <o:OLEObject Type="Embed" ProgID="Word.OpenDocumentText.12" ShapeID="_x0000_i1055" DrawAspect="Content" ObjectID="_1740405957" r:id="rId59"/>
-        </w:object>
-      </w:r>
-    </w:p>
-    <w:p>
-      <w:r>
-        <w:lastRenderedPageBreak/>
-        <w:br w:type="page"/>
-      </w:r>
-    </w:p>
-    <w:p>
-      <w:pPr>
-        <w:pStyle w:val="berschrift1"/>
-      </w:pPr>
-      <w:r>
-        <w:lastRenderedPageBreak/>
-        <w:t>Struktogramme</w:t>
-      </w:r>
-    </w:p>
-    <w:p/>
     <w:sectPr>
       <w:pgSz w:w="12240" w:h="15840"/>
       <w:pgMar w:top="1417" w:right="1417" w:bottom="1134" w:left="1417" w:header="708" w:footer="708" w:gutter="0"/>
@@ -1815,6 +1825,7 @@
   <w:style w:type="character" w:default="1" w:styleId="Absatz-Standardschriftart">
     <w:name w:val="Default Paragraph Font"/>
     <w:uiPriority w:val="1"/>
+    <w:semiHidden/>
     <w:unhideWhenUsed/>
   </w:style>
   <w:style w:type="table" w:default="1" w:styleId="NormaleTabelle">

</xml_diff>